<commit_message>
Made changes to get artifacts to fall down. Updated my progress and next steps in Greed_specification.docx
</commit_message>
<xml_diff>
--- a/Greed_Specification.docx
+++ b/Greed_Specification.docx
@@ -76,8 +76,13 @@
           <w:numId w:val="2"/>
         </w:numPr>
       </w:pPr>
-      <w:r>
-        <w:t xml:space="preserve">Video_services </w:t>
+      <w:proofErr w:type="spellStart"/>
+      <w:r>
+        <w:t>Video_services</w:t>
+      </w:r>
+      <w:proofErr w:type="spellEnd"/>
+      <w:r>
+        <w:t xml:space="preserve"> </w:t>
       </w:r>
     </w:p>
     <w:p>
@@ -100,8 +105,13 @@
           <w:numId w:val="1"/>
         </w:numPr>
       </w:pPr>
-      <w:r>
-        <w:t xml:space="preserve">Move_next affects the velocity </w:t>
+      <w:proofErr w:type="spellStart"/>
+      <w:r>
+        <w:t>Move_next</w:t>
+      </w:r>
+      <w:proofErr w:type="spellEnd"/>
+      <w:r>
+        <w:t xml:space="preserve"> affects the velocity </w:t>
       </w:r>
     </w:p>
     <w:p>
@@ -247,7 +257,15 @@
         </w:numPr>
       </w:pPr>
       <w:r>
-        <w:t xml:space="preserve">Will need to modify keyboard_services so only left or right apply. </w:t>
+        <w:t xml:space="preserve">Will need to modify </w:t>
+      </w:r>
+      <w:proofErr w:type="spellStart"/>
+      <w:r>
+        <w:t>keyboard_services</w:t>
+      </w:r>
+      <w:proofErr w:type="spellEnd"/>
+      <w:r>
+        <w:t xml:space="preserve"> so only left or right apply. </w:t>
       </w:r>
     </w:p>
     <w:p>
@@ -257,8 +275,13 @@
           <w:numId w:val="3"/>
         </w:numPr>
       </w:pPr>
-      <w:r>
-        <w:t xml:space="preserve">Actually, I think it will be in main file on line 45 we will just set to the max y. </w:t>
+      <w:proofErr w:type="gramStart"/>
+      <w:r>
+        <w:t>Actually, I</w:t>
+      </w:r>
+      <w:proofErr w:type="gramEnd"/>
+      <w:r>
+        <w:t xml:space="preserve"> think it will be in main file on line 45 we will just set to the max y. </w:t>
       </w:r>
     </w:p>
     <w:p>
@@ -269,7 +292,15 @@
         </w:numPr>
       </w:pPr>
       <w:r>
-        <w:t>If the player touches a gem they earn a point.</w:t>
+        <w:t xml:space="preserve">If the player touches a </w:t>
+      </w:r>
+      <w:proofErr w:type="gramStart"/>
+      <w:r>
+        <w:t>gem</w:t>
+      </w:r>
+      <w:proofErr w:type="gramEnd"/>
+      <w:r>
+        <w:t xml:space="preserve"> they earn a point.</w:t>
       </w:r>
     </w:p>
     <w:p>
@@ -302,7 +333,15 @@
         </w:numPr>
       </w:pPr>
       <w:r>
-        <w:t>If the player touches a rock they lose a point.</w:t>
+        <w:t xml:space="preserve">If the player touches a </w:t>
+      </w:r>
+      <w:proofErr w:type="gramStart"/>
+      <w:r>
+        <w:t>rock</w:t>
+      </w:r>
+      <w:proofErr w:type="gramEnd"/>
+      <w:r>
+        <w:t xml:space="preserve"> they lose a point.</w:t>
       </w:r>
     </w:p>
     <w:p>
@@ -356,8 +395,13 @@
           <w:numId w:val="3"/>
         </w:numPr>
       </w:pPr>
-      <w:r>
-        <w:t>Set_score(self)</w:t>
+      <w:proofErr w:type="spellStart"/>
+      <w:r>
+        <w:t>Set_score</w:t>
+      </w:r>
+      <w:proofErr w:type="spellEnd"/>
+      <w:r>
+        <w:t>(self)</w:t>
       </w:r>
     </w:p>
     <w:p>
@@ -369,8 +413,18 @@
       </w:pPr>
       <w:r>
         <w:lastRenderedPageBreak/>
-        <w:t>Return self._score</w:t>
-      </w:r>
+        <w:t xml:space="preserve">Return </w:t>
+      </w:r>
+      <w:proofErr w:type="spellStart"/>
+      <w:proofErr w:type="gramStart"/>
+      <w:r>
+        <w:t>self._</w:t>
+      </w:r>
+      <w:proofErr w:type="gramEnd"/>
+      <w:r>
+        <w:t>score</w:t>
+      </w:r>
+      <w:proofErr w:type="spellEnd"/>
     </w:p>
     <w:p>
       <w:pPr>
@@ -379,8 +433,21 @@
           <w:numId w:val="3"/>
         </w:numPr>
       </w:pPr>
-      <w:r>
-        <w:t>Get_score(self, …)</w:t>
+      <w:proofErr w:type="spellStart"/>
+      <w:r>
+        <w:t>Get_</w:t>
+      </w:r>
+      <w:proofErr w:type="gramStart"/>
+      <w:r>
+        <w:t>score</w:t>
+      </w:r>
+      <w:proofErr w:type="spellEnd"/>
+      <w:r>
+        <w:t>(</w:t>
+      </w:r>
+      <w:proofErr w:type="gramEnd"/>
+      <w:r>
+        <w:t>self, …)</w:t>
       </w:r>
     </w:p>
     <w:p>
@@ -435,8 +502,13 @@
         </w:numPr>
       </w:pPr>
       <w:r>
-        <w:t>Sounds like the video_services</w:t>
-      </w:r>
+        <w:t xml:space="preserve">Sounds like the </w:t>
+      </w:r>
+      <w:proofErr w:type="spellStart"/>
+      <w:r>
+        <w:t>video_services</w:t>
+      </w:r>
+      <w:proofErr w:type="spellEnd"/>
     </w:p>
     <w:p/>
     <w:p>
@@ -558,9 +630,11 @@
           <w:numId w:val="1"/>
         </w:numPr>
       </w:pPr>
+      <w:proofErr w:type="spellStart"/>
       <w:r>
         <w:t>Video_services</w:t>
       </w:r>
+      <w:proofErr w:type="spellEnd"/>
     </w:p>
     <w:p>
       <w:pPr>
@@ -720,8 +794,13 @@
           <w:numId w:val="1"/>
         </w:numPr>
       </w:pPr>
-      <w:r>
-        <w:t>Dallan – work the score and displaying it how to update it</w:t>
+      <w:proofErr w:type="spellStart"/>
+      <w:r>
+        <w:t>Dallan</w:t>
+      </w:r>
+      <w:proofErr w:type="spellEnd"/>
+      <w:r>
+        <w:t xml:space="preserve"> – work the score and displaying it how to update it</w:t>
       </w:r>
     </w:p>
     <w:p>
@@ -800,6 +879,36 @@
       <w:pPr>
         <w:pStyle w:val="ListParagraph"/>
         <w:numPr>
+          <w:ilvl w:val="3"/>
+          <w:numId w:val="1"/>
+        </w:numPr>
+        <w:rPr>
+          <w:highlight w:val="yellow"/>
+        </w:rPr>
+      </w:pPr>
+      <w:r>
+        <w:rPr>
+          <w:highlight w:val="yellow"/>
+        </w:rPr>
+        <w:t xml:space="preserve">Get them to fall from top to bottom </w:t>
+      </w:r>
+    </w:p>
+    <w:p>
+      <w:pPr>
+        <w:pStyle w:val="ListParagraph"/>
+        <w:numPr>
+          <w:ilvl w:val="3"/>
+          <w:numId w:val="1"/>
+        </w:numPr>
+      </w:pPr>
+      <w:r>
+        <w:t xml:space="preserve">Make them randomly appear and not all in one row. </w:t>
+      </w:r>
+    </w:p>
+    <w:p>
+      <w:pPr>
+        <w:pStyle w:val="ListParagraph"/>
+        <w:numPr>
           <w:ilvl w:val="2"/>
           <w:numId w:val="1"/>
         </w:numPr>
@@ -815,21 +924,40 @@
           <w:ilvl w:val="2"/>
           <w:numId w:val="1"/>
         </w:numPr>
-      </w:pPr>
-      <w:r>
-        <w:t>Comment out keyboard_services</w:t>
-      </w:r>
-    </w:p>
-    <w:p>
-      <w:pPr>
-        <w:pStyle w:val="ListParagraph"/>
-        <w:numPr>
-          <w:ilvl w:val="1"/>
-          <w:numId w:val="1"/>
-        </w:numPr>
-      </w:pPr>
-      <w:r>
-        <w:t xml:space="preserve">Marvil </w:t>
+        <w:rPr>
+          <w:highlight w:val="yellow"/>
+        </w:rPr>
+      </w:pPr>
+      <w:r>
+        <w:rPr>
+          <w:highlight w:val="yellow"/>
+        </w:rPr>
+        <w:t xml:space="preserve">Comment out </w:t>
+      </w:r>
+      <w:proofErr w:type="spellStart"/>
+      <w:r>
+        <w:rPr>
+          <w:highlight w:val="yellow"/>
+        </w:rPr>
+        <w:t>keyboard_services</w:t>
+      </w:r>
+      <w:proofErr w:type="spellEnd"/>
+    </w:p>
+    <w:p>
+      <w:pPr>
+        <w:pStyle w:val="ListParagraph"/>
+        <w:numPr>
+          <w:ilvl w:val="1"/>
+          <w:numId w:val="1"/>
+        </w:numPr>
+      </w:pPr>
+      <w:proofErr w:type="spellStart"/>
+      <w:r>
+        <w:t>Marvil</w:t>
+      </w:r>
+      <w:proofErr w:type="spellEnd"/>
+      <w:r>
+        <w:t xml:space="preserve"> </w:t>
       </w:r>
       <w:r>
         <w:t>–</w:t>
@@ -872,7 +1000,17 @@
         </w:numPr>
       </w:pPr>
       <w:r>
-        <w:t>Add seq = [42,111] before the for loop and then change line 62 to rand.choice(seq)</w:t>
+        <w:t xml:space="preserve">Add seq = [42,111] before the for loop and then change line 62 to </w:t>
+      </w:r>
+      <w:proofErr w:type="spellStart"/>
+      <w:proofErr w:type="gramStart"/>
+      <w:r>
+        <w:t>rand.choice</w:t>
+      </w:r>
+      <w:proofErr w:type="spellEnd"/>
+      <w:proofErr w:type="gramEnd"/>
+      <w:r>
+        <w:t>(seq)</w:t>
       </w:r>
     </w:p>
     <w:p>
@@ -908,7 +1046,20 @@
         </w:numPr>
       </w:pPr>
       <w:r>
-        <w:t>Maybe need to utilize the cast.remove_actor()</w:t>
+        <w:t xml:space="preserve">Maybe need to utilize the </w:t>
+      </w:r>
+      <w:proofErr w:type="spellStart"/>
+      <w:proofErr w:type="gramStart"/>
+      <w:r>
+        <w:t>cast.remove</w:t>
+      </w:r>
+      <w:proofErr w:type="gramEnd"/>
+      <w:r>
+        <w:t>_actor</w:t>
+      </w:r>
+      <w:proofErr w:type="spellEnd"/>
+      <w:r>
+        <w:t>()</w:t>
       </w:r>
     </w:p>
     <w:p>
@@ -944,7 +1095,16 @@
         </w:numPr>
       </w:pPr>
       <w:r>
-        <w:t xml:space="preserve">Delete the up and down arrow keys so the player will on moved from side to side. </w:t>
+        <w:lastRenderedPageBreak/>
+        <w:t xml:space="preserve">Delete the up and down arrow keys so the player will on </w:t>
+      </w:r>
+      <w:proofErr w:type="gramStart"/>
+      <w:r>
+        <w:t>moved</w:t>
+      </w:r>
+      <w:proofErr w:type="gramEnd"/>
+      <w:r>
+        <w:t xml:space="preserve"> from side to side. </w:t>
       </w:r>
     </w:p>
     <w:p>
@@ -968,7 +1128,6 @@
         </w:numPr>
       </w:pPr>
       <w:r>
-        <w:lastRenderedPageBreak/>
         <w:t>ACTOR</w:t>
       </w:r>
     </w:p>
@@ -1040,8 +1199,13 @@
           <w:numId w:val="1"/>
         </w:numPr>
       </w:pPr>
-      <w:r>
-        <w:t xml:space="preserve">Get_score </w:t>
+      <w:proofErr w:type="spellStart"/>
+      <w:r>
+        <w:t>Get_score</w:t>
+      </w:r>
+      <w:proofErr w:type="spellEnd"/>
+      <w:r>
+        <w:t xml:space="preserve"> </w:t>
       </w:r>
     </w:p>
     <w:p>
@@ -1052,9 +1216,11 @@
           <w:numId w:val="1"/>
         </w:numPr>
       </w:pPr>
+      <w:proofErr w:type="spellStart"/>
       <w:r>
         <w:t>Set_score</w:t>
       </w:r>
+      <w:proofErr w:type="spellEnd"/>
     </w:p>
     <w:p>
       <w:pPr>
@@ -1064,9 +1230,19 @@
           <w:numId w:val="1"/>
         </w:numPr>
       </w:pPr>
-      <w:r>
-        <w:t>Change_score ???</w:t>
-      </w:r>
+      <w:proofErr w:type="spellStart"/>
+      <w:r>
+        <w:t>Change_</w:t>
+      </w:r>
+      <w:proofErr w:type="gramStart"/>
+      <w:r>
+        <w:t>score</w:t>
+      </w:r>
+      <w:proofErr w:type="spellEnd"/>
+      <w:r>
+        <w:t xml:space="preserve"> ???</w:t>
+      </w:r>
+      <w:proofErr w:type="gramEnd"/>
     </w:p>
     <w:p>
       <w:pPr>

</xml_diff>